<commit_message>
I have done writting final report.
</commit_message>
<xml_diff>
--- a/CV_finalReport.docx
+++ b/CV_finalReport.docx
@@ -122,6 +122,7 @@
           <w:sz w:val="24"/>
         </w:rPr>
       </w:pPr>
+      <w:bookmarkStart w:id="0" w:name="_GoBack"/>
       <w:r>
         <w:rPr>
           <w:rFonts w:ascii="Times New Roman" w:hAnsi="Times New Roman" w:hint="eastAsia"/>
@@ -163,7 +164,19 @@
           <w:rFonts w:ascii="Times New Roman" w:hAnsi="Times New Roman" w:hint="eastAsia"/>
         </w:rPr>
         <w:lastRenderedPageBreak/>
-        <w:t xml:space="preserve">　近年、さまざまな</w:t>
+        <w:t xml:space="preserve">　近年</w:t>
+      </w:r>
+      <w:r>
+        <w:rPr>
+          <w:rFonts w:ascii="Times New Roman" w:hAnsi="Times New Roman"/>
+        </w:rPr>
+        <w:t xml:space="preserve">, </w:t>
+      </w:r>
+      <w:r>
+        <w:rPr>
+          <w:rFonts w:ascii="Times New Roman" w:hAnsi="Times New Roman" w:hint="eastAsia"/>
+        </w:rPr>
+        <w:t>さまざまな</w:t>
       </w:r>
       <w:r>
         <w:rPr>
@@ -179,21 +192,57 @@
       </w:r>
       <w:r>
         <w:rPr>
-          <w:rFonts w:ascii="Times New Roman" w:hAnsi="Times New Roman" w:hint="eastAsia"/>
-        </w:rPr>
-        <w:t>。</w:t>
-      </w:r>
-      <w:r>
-        <w:rPr>
-          <w:rFonts w:ascii="Times New Roman" w:hAnsi="Times New Roman" w:hint="eastAsia"/>
-        </w:rPr>
-        <w:t>単一の画像の中から特定の物体を検出することはもちろん、その物体の表情や姿勢、内面的な部分さえも推定することが可能に</w:t>
-      </w:r>
-      <w:r>
-        <w:rPr>
-          <w:rFonts w:ascii="Times New Roman" w:hAnsi="Times New Roman" w:hint="eastAsia"/>
-        </w:rPr>
-        <w:t>なり、さらに研究が進められている</w:t>
+          <w:rFonts w:ascii="Times New Roman" w:hAnsi="Times New Roman"/>
+        </w:rPr>
+        <w:t xml:space="preserve">. </w:t>
+      </w:r>
+      <w:r>
+        <w:rPr>
+          <w:rFonts w:ascii="Times New Roman" w:hAnsi="Times New Roman" w:hint="eastAsia"/>
+        </w:rPr>
+        <w:t>単一の画像の中から特定の物体を検出することはもちろん</w:t>
+      </w:r>
+      <w:r>
+        <w:rPr>
+          <w:rFonts w:ascii="Times New Roman" w:hAnsi="Times New Roman"/>
+        </w:rPr>
+        <w:t xml:space="preserve">, </w:t>
+      </w:r>
+      <w:r>
+        <w:rPr>
+          <w:rFonts w:ascii="Times New Roman" w:hAnsi="Times New Roman" w:hint="eastAsia"/>
+        </w:rPr>
+        <w:t>その物体の表情や姿勢</w:t>
+      </w:r>
+      <w:r>
+        <w:rPr>
+          <w:rFonts w:ascii="Times New Roman" w:hAnsi="Times New Roman"/>
+        </w:rPr>
+        <w:t xml:space="preserve">, </w:t>
+      </w:r>
+      <w:r>
+        <w:rPr>
+          <w:rFonts w:ascii="Times New Roman" w:hAnsi="Times New Roman" w:hint="eastAsia"/>
+        </w:rPr>
+        <w:t>内面的な部分さえも推定することが可能に</w:t>
+      </w:r>
+      <w:r>
+        <w:rPr>
+          <w:rFonts w:ascii="Times New Roman" w:hAnsi="Times New Roman" w:hint="eastAsia"/>
+        </w:rPr>
+        <w:t>なり</w:t>
+      </w:r>
+      <w:r>
+        <w:rPr>
+          <w:rFonts w:ascii="Times New Roman" w:hAnsi="Times New Roman"/>
+        </w:rPr>
+        <w:t xml:space="preserve">, </w:t>
+      </w:r>
+      <w:r>
+        <w:rPr>
+          <w:rFonts w:ascii="Times New Roman" w:hAnsi="Times New Roman" w:hint="eastAsia"/>
+        </w:rPr>
+        <w:t>さらに研究が進められている</w:t>
       </w:r>
       <w:r>
         <w:rPr>
@@ -203,15 +252,69 @@
       </w:r>
       <w:r>
         <w:rPr>
-          <w:rFonts w:ascii="Times New Roman" w:hAnsi="Times New Roman" w:hint="eastAsia"/>
-        </w:rPr>
-        <w:t>。単一画像からの人物検出と姿勢推定が複雑になるにつれて、動画での人物検出や姿勢推定</w:t>
-      </w:r>
-      <w:r>
-        <w:rPr>
-          <w:rFonts w:ascii="Times New Roman" w:hAnsi="Times New Roman" w:hint="eastAsia"/>
-        </w:rPr>
-        <w:t>も盛んになってきている。しかし、単一画像に比べて動画での人物検出や姿勢推定は発達が遅く、現</w:t>
+          <w:rFonts w:ascii="Times New Roman" w:hAnsi="Times New Roman"/>
+        </w:rPr>
+        <w:t xml:space="preserve">. </w:t>
+      </w:r>
+      <w:r>
+        <w:rPr>
+          <w:rFonts w:ascii="Times New Roman" w:hAnsi="Times New Roman" w:hint="eastAsia"/>
+        </w:rPr>
+        <w:t>単一画像からの人物検出と姿勢推定が複雑になるにつれて</w:t>
+      </w:r>
+      <w:r>
+        <w:rPr>
+          <w:rFonts w:ascii="Times New Roman" w:hAnsi="Times New Roman"/>
+        </w:rPr>
+        <w:t xml:space="preserve">, </w:t>
+      </w:r>
+      <w:r>
+        <w:rPr>
+          <w:rFonts w:ascii="Times New Roman" w:hAnsi="Times New Roman" w:hint="eastAsia"/>
+        </w:rPr>
+        <w:t>動画での人物検出や姿勢推定</w:t>
+      </w:r>
+      <w:r>
+        <w:rPr>
+          <w:rFonts w:ascii="Times New Roman" w:hAnsi="Times New Roman" w:hint="eastAsia"/>
+        </w:rPr>
+        <w:t>も盛んになってきている</w:t>
+      </w:r>
+      <w:r>
+        <w:rPr>
+          <w:rFonts w:ascii="Times New Roman" w:hAnsi="Times New Roman"/>
+        </w:rPr>
+        <w:t xml:space="preserve">. </w:t>
+      </w:r>
+      <w:r>
+        <w:rPr>
+          <w:rFonts w:ascii="Times New Roman" w:hAnsi="Times New Roman" w:hint="eastAsia"/>
+        </w:rPr>
+        <w:t>しかし</w:t>
+      </w:r>
+      <w:r>
+        <w:rPr>
+          <w:rFonts w:ascii="Times New Roman" w:hAnsi="Times New Roman"/>
+        </w:rPr>
+        <w:t xml:space="preserve">, </w:t>
+      </w:r>
+      <w:r>
+        <w:rPr>
+          <w:rFonts w:ascii="Times New Roman" w:hAnsi="Times New Roman" w:hint="eastAsia"/>
+        </w:rPr>
+        <w:t>単一画像に比べて動画での人物検出や姿勢推定は発達が遅く</w:t>
+      </w:r>
+      <w:r>
+        <w:rPr>
+          <w:rFonts w:ascii="Times New Roman" w:hAnsi="Times New Roman"/>
+        </w:rPr>
+        <w:t xml:space="preserve">, </w:t>
+      </w:r>
+      <w:r>
+        <w:rPr>
+          <w:rFonts w:ascii="Times New Roman" w:hAnsi="Times New Roman" w:hint="eastAsia"/>
+        </w:rPr>
+        <w:t>現</w:t>
       </w:r>
       <w:r>
         <w:rPr>
@@ -229,7 +332,61 @@
         <w:rPr>
           <w:rFonts w:ascii="Times New Roman" w:hAnsi="Times New Roman" w:hint="eastAsia"/>
         </w:rPr>
-        <w:t>盛んに行われている。私は、動画での人物検出と姿勢推定についての研究を調べ、現在の研究状況についてまとめ、これからの展望と期待を述べる。</w:t>
+        <w:t>盛んに行われている</w:t>
+      </w:r>
+      <w:r>
+        <w:rPr>
+          <w:rFonts w:ascii="Times New Roman" w:hAnsi="Times New Roman"/>
+        </w:rPr>
+        <w:t xml:space="preserve">. </w:t>
+      </w:r>
+      <w:r>
+        <w:rPr>
+          <w:rFonts w:ascii="Times New Roman" w:hAnsi="Times New Roman" w:hint="eastAsia"/>
+        </w:rPr>
+        <w:t>私は</w:t>
+      </w:r>
+      <w:r>
+        <w:rPr>
+          <w:rFonts w:ascii="Times New Roman" w:hAnsi="Times New Roman"/>
+        </w:rPr>
+        <w:t xml:space="preserve">, </w:t>
+      </w:r>
+      <w:r>
+        <w:rPr>
+          <w:rFonts w:ascii="Times New Roman" w:hAnsi="Times New Roman" w:hint="eastAsia"/>
+        </w:rPr>
+        <w:t>動画での人物検出と姿勢推定についての研究を調べ</w:t>
+      </w:r>
+      <w:r>
+        <w:rPr>
+          <w:rFonts w:ascii="Times New Roman" w:hAnsi="Times New Roman"/>
+        </w:rPr>
+        <w:t xml:space="preserve">, </w:t>
+      </w:r>
+      <w:r>
+        <w:rPr>
+          <w:rFonts w:ascii="Times New Roman" w:hAnsi="Times New Roman" w:hint="eastAsia"/>
+        </w:rPr>
+        <w:t>現在の研究状況についてまとめ</w:t>
+      </w:r>
+      <w:r>
+        <w:rPr>
+          <w:rFonts w:ascii="Times New Roman" w:hAnsi="Times New Roman"/>
+        </w:rPr>
+        <w:t xml:space="preserve">, </w:t>
+      </w:r>
+      <w:r>
+        <w:rPr>
+          <w:rFonts w:ascii="Times New Roman" w:hAnsi="Times New Roman" w:hint="eastAsia"/>
+        </w:rPr>
+        <w:t>これからの展望と期待を述べる</w:t>
+      </w:r>
+      <w:r>
+        <w:rPr>
+          <w:rFonts w:ascii="Times New Roman" w:hAnsi="Times New Roman"/>
+        </w:rPr>
+        <w:t xml:space="preserve">. </w:t>
       </w:r>
     </w:p>
     <w:p>
@@ -245,6 +402,7 @@
         <w:jc w:val="left"/>
         <w:rPr>
           <w:rFonts w:ascii="Times New Roman" w:eastAsia="Times New Roman" w:hAnsi="Times New Roman" w:cs="Times New Roman" w:hint="eastAsia"/>
+          <w:b/>
           <w:kern w:val="0"/>
           <w:sz w:val="24"/>
           <w:szCs w:val="24"/>
@@ -287,75 +445,33 @@
     </w:p>
     <w:p>
       <w:pPr>
+        <w:pStyle w:val="2"/>
+        <w:rPr>
+          <w:rFonts w:ascii="Times New Roman" w:eastAsiaTheme="minorEastAsia" w:hAnsi="Times New Roman" w:cs="Times New Roman" w:hint="eastAsia"/>
+          <w:b/>
+        </w:rPr>
+      </w:pPr>
+      <w:r>
+        <w:rPr>
+          <w:rFonts w:ascii="Times New Roman" w:eastAsiaTheme="minorEastAsia" w:hAnsi="Times New Roman" w:cs="Times New Roman"/>
+          <w:b/>
+        </w:rPr>
+        <w:t xml:space="preserve">2-1. </w:t>
+      </w:r>
+      <w:r>
+        <w:rPr>
+          <w:rFonts w:ascii="Times New Roman" w:eastAsiaTheme="minorEastAsia" w:hAnsi="Times New Roman" w:cs="Times New Roman" w:hint="eastAsia"/>
+          <w:b/>
+        </w:rPr>
+        <w:t>新規性</w:t>
+      </w:r>
+    </w:p>
+    <w:p>
+      <w:pPr>
         <w:ind w:firstLineChars="100" w:firstLine="210"/>
-        <w:jc w:val="center"/>
-        <w:rPr>
-          <w:rFonts w:ascii="Times New Roman" w:hAnsi="Times New Roman" w:hint="eastAsia"/>
-        </w:rPr>
-      </w:pPr>
-      <w:r>
-        <w:rPr>
-          <w:rFonts w:ascii="Times New Roman" w:hAnsi="Times New Roman" w:hint="eastAsia"/>
-        </w:rPr>
-        <w:t>複数の人物が写り込んでいる単一の写真から特定の人物を検出するアルゴリズムについてはさまざまな研究がなされている。有名なものの一つに</w:t>
-      </w:r>
-      <w:r>
-        <w:rPr>
-          <w:rFonts w:ascii="Times New Roman" w:hAnsi="Times New Roman"/>
-        </w:rPr>
-        <w:t>You Look Only Once(YOLO)</w:t>
-      </w:r>
-      <w:r>
-        <w:rPr>
-          <w:rFonts w:ascii="Times New Roman" w:hAnsi="Times New Roman" w:hint="eastAsia"/>
-        </w:rPr>
-        <w:t>がある</w:t>
-      </w:r>
-      <w:r>
-        <w:rPr>
-          <w:rFonts w:ascii="Times New Roman" w:hAnsi="Times New Roman"/>
-        </w:rPr>
-        <w:t>[1]</w:t>
-      </w:r>
-      <w:r>
-        <w:rPr>
-          <w:rFonts w:ascii="Times New Roman" w:hAnsi="Times New Roman" w:hint="eastAsia"/>
-        </w:rPr>
-        <w:t>。</w:t>
-      </w:r>
-      <w:bookmarkStart w:id="0" w:name="_GoBack"/>
-      <w:bookmarkEnd w:id="0"/>
-      <w:r>
-        <w:rPr>
-          <w:rFonts w:ascii="Times New Roman" w:hAnsi="Times New Roman" w:hint="eastAsia"/>
-        </w:rPr>
-        <w:t>○○○○○○○○○○○○○○○○○○○○○</w:t>
-      </w:r>
-    </w:p>
-    <w:p>
-      <w:pPr>
-        <w:ind w:firstLineChars="100" w:firstLine="210"/>
-        <w:jc w:val="center"/>
-        <w:rPr>
-          <w:rFonts w:ascii="Times New Roman" w:hAnsi="Times New Roman" w:hint="eastAsia"/>
-        </w:rPr>
-      </w:pPr>
-    </w:p>
-    <w:p>
-      <w:pPr>
-        <w:ind w:firstLineChars="100" w:firstLine="210"/>
-        <w:jc w:val="center"/>
-        <w:rPr>
-          <w:rFonts w:ascii="Times New Roman" w:hAnsi="Times New Roman"/>
-        </w:rPr>
-      </w:pPr>
-    </w:p>
-    <w:p>
-      <w:pPr>
-        <w:ind w:firstLineChars="100" w:firstLine="210"/>
-        <w:jc w:val="center"/>
-        <w:rPr>
-          <w:rFonts w:ascii="Times New Roman" w:hAnsi="Times New Roman"/>
+        <w:jc w:val="left"/>
+        <w:rPr>
+          <w:rFonts w:ascii="Times New Roman" w:hAnsi="Times New Roman" w:hint="eastAsia"/>
         </w:rPr>
       </w:pPr>
       <w:r>
@@ -364,13 +480,13 @@
           <w:noProof/>
         </w:rPr>
         <w:drawing>
-          <wp:anchor distT="0" distB="0" distL="114300" distR="114300" simplePos="0" relativeHeight="251658240" behindDoc="0" locked="0" layoutInCell="1" allowOverlap="1" wp14:anchorId="04A022F4" wp14:editId="6791313A">
+          <wp:anchor distT="0" distB="0" distL="114300" distR="114300" simplePos="0" relativeHeight="251658240" behindDoc="0" locked="0" layoutInCell="1" allowOverlap="1" wp14:anchorId="04A022F4" wp14:editId="5140BC6D">
             <wp:simplePos x="0" y="0"/>
             <wp:positionH relativeFrom="column">
-              <wp:posOffset>-10160</wp:posOffset>
+              <wp:posOffset>257175</wp:posOffset>
             </wp:positionH>
             <wp:positionV relativeFrom="paragraph">
-              <wp:posOffset>917575</wp:posOffset>
+              <wp:posOffset>2059305</wp:posOffset>
             </wp:positionV>
             <wp:extent cx="6202045" cy="1713230"/>
             <wp:effectExtent l="0" t="0" r="0" b="0"/>
@@ -434,13 +550,13 @@
         <mc:AlternateContent>
           <mc:Choice Requires="wps">
             <w:drawing>
-              <wp:anchor distT="0" distB="0" distL="114300" distR="114300" simplePos="0" relativeHeight="251659264" behindDoc="0" locked="0" layoutInCell="1" allowOverlap="1" wp14:anchorId="793B197F" wp14:editId="51BE1F02">
+              <wp:anchor distT="0" distB="0" distL="114300" distR="114300" simplePos="0" relativeHeight="251659264" behindDoc="0" locked="0" layoutInCell="1" allowOverlap="1" wp14:anchorId="793B197F" wp14:editId="25B2B1A2">
                 <wp:simplePos x="0" y="0"/>
                 <wp:positionH relativeFrom="column">
-                  <wp:posOffset>1066220</wp:posOffset>
+                  <wp:posOffset>924615</wp:posOffset>
                 </wp:positionH>
                 <wp:positionV relativeFrom="paragraph">
-                  <wp:posOffset>2332824</wp:posOffset>
+                  <wp:posOffset>3704424</wp:posOffset>
                 </wp:positionV>
                 <wp:extent cx="4001770" cy="352425"/>
                 <wp:effectExtent l="0" t="0" r="0" b="3175"/>
@@ -576,7 +692,7 @@
                 <v:stroke joinstyle="miter"/>
                 <v:path gradientshapeok="t" o:connecttype="rect"/>
               </v:shapetype>
-              <v:shape id="テキスト ボックス 2" o:spid="_x0000_s1026" type="#_x0000_t202" style="position:absolute;left:0;text-align:left;margin-left:83.95pt;margin-top:183.7pt;width:315.1pt;height:27.75pt;z-index:251659264;visibility:visible;mso-wrap-style:square;mso-width-percent:0;mso-height-percent:0;mso-wrap-distance-left:9pt;mso-wrap-distance-top:0;mso-wrap-distance-right:9pt;mso-wrap-distance-bottom:0;mso-position-horizontal:absolute;mso-position-horizontal-relative:text;mso-position-vertical:absolute;mso-position-vertical-relative:text;mso-width-percent:0;mso-height-percent:0;mso-width-relative:margin;mso-height-relative:margin;v-text-anchor:top" o:gfxdata="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" filled="f" stroked="f">
+              <v:shape id="テキスト ボックス 2" o:spid="_x0000_s1026" type="#_x0000_t202" style="position:absolute;left:0;text-align:left;margin-left:72.8pt;margin-top:291.7pt;width:315.1pt;height:27.75pt;z-index:251659264;visibility:visible;mso-wrap-style:square;mso-width-percent:0;mso-height-percent:0;mso-wrap-distance-left:9pt;mso-wrap-distance-top:0;mso-wrap-distance-right:9pt;mso-wrap-distance-bottom:0;mso-position-horizontal:absolute;mso-position-horizontal-relative:text;mso-position-vertical:absolute;mso-position-vertical-relative:text;mso-width-percent:0;mso-height-percent:0;mso-width-relative:margin;mso-height-relative:margin;v-text-anchor:top" o:gfxdata="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" filled="f" stroked="f">
                 <v:textbox>
                   <w:txbxContent>
                     <w:p>
@@ -660,71 +776,863 @@
         <w:rPr>
           <w:rFonts w:ascii="Times New Roman" w:hAnsi="Times New Roman" w:hint="eastAsia"/>
         </w:rPr>
-        <w:t>○○○○○○○○○○○○○○○○○○○○○○○○○○○○○○○○○○○○○○○○○○○○○○○○○○○○○○○○○○○○○○○○○○○○○○○○○○○○○○○○</w:t>
-      </w:r>
-      <w:r>
-        <w:rPr>
-          <w:rFonts w:ascii="Times New Roman" w:hAnsi="Times New Roman" w:hint="eastAsia"/>
-        </w:rPr>
-        <w:t>○○○○○○○</w:t>
-      </w:r>
+        <w:t>複数の人物が写り込んでいる単一の</w:t>
+      </w:r>
+      <w:r>
+        <w:rPr>
+          <w:rFonts w:ascii="Times New Roman" w:hAnsi="Times New Roman" w:hint="eastAsia"/>
+        </w:rPr>
+        <w:t>画像</w:t>
+      </w:r>
+      <w:r>
+        <w:rPr>
+          <w:rFonts w:ascii="Times New Roman" w:hAnsi="Times New Roman" w:hint="eastAsia"/>
+        </w:rPr>
+        <w:t>から特定の人物を検出するアルゴリズムについてはさまざまな研究がなされている</w:t>
+      </w:r>
+      <w:r>
+        <w:rPr>
+          <w:rFonts w:ascii="Times New Roman" w:hAnsi="Times New Roman"/>
+        </w:rPr>
+        <w:t xml:space="preserve">. </w:t>
+      </w:r>
+      <w:r>
+        <w:rPr>
+          <w:rFonts w:ascii="Times New Roman" w:hAnsi="Times New Roman" w:hint="eastAsia"/>
+        </w:rPr>
+        <w:t>有名なものの一つに</w:t>
+      </w:r>
+      <w:r>
+        <w:rPr>
+          <w:rFonts w:ascii="Times New Roman" w:hAnsi="Times New Roman"/>
+        </w:rPr>
+        <w:t>You Look Only Once(YOLO)</w:t>
+      </w:r>
+      <w:r>
+        <w:rPr>
+          <w:rFonts w:ascii="Times New Roman" w:hAnsi="Times New Roman" w:hint="eastAsia"/>
+        </w:rPr>
+        <w:t>がある</w:t>
+      </w:r>
+      <w:r>
+        <w:rPr>
+          <w:rFonts w:ascii="Times New Roman" w:hAnsi="Times New Roman"/>
+        </w:rPr>
+        <w:t>[1]</w:t>
+      </w:r>
+      <w:r>
+        <w:rPr>
+          <w:rFonts w:ascii="Times New Roman" w:hAnsi="Times New Roman"/>
+        </w:rPr>
+        <w:t xml:space="preserve">. </w:t>
+      </w:r>
+      <w:r>
+        <w:rPr>
+          <w:rFonts w:ascii="Times New Roman" w:hAnsi="Times New Roman"/>
+        </w:rPr>
+        <w:t>2016</w:t>
+      </w:r>
+      <w:r>
+        <w:rPr>
+          <w:rFonts w:ascii="Times New Roman" w:hAnsi="Times New Roman" w:hint="eastAsia"/>
+        </w:rPr>
+        <w:t>年に発表され</w:t>
+      </w:r>
+      <w:r>
+        <w:rPr>
+          <w:rFonts w:ascii="Times New Roman" w:hAnsi="Times New Roman"/>
+        </w:rPr>
+        <w:t xml:space="preserve">, </w:t>
+      </w:r>
+      <w:r>
+        <w:rPr>
+          <w:rFonts w:ascii="Times New Roman" w:hAnsi="Times New Roman" w:hint="eastAsia"/>
+        </w:rPr>
+        <w:t>リアルタイムで</w:t>
+      </w:r>
+      <w:r>
+        <w:rPr>
+          <w:rFonts w:ascii="Times New Roman" w:hAnsi="Times New Roman" w:hint="eastAsia"/>
+        </w:rPr>
+        <w:t>検出処理を行うことができる高速なアルゴリズムである</w:t>
+      </w:r>
+      <w:r>
+        <w:rPr>
+          <w:rFonts w:ascii="Times New Roman" w:hAnsi="Times New Roman"/>
+        </w:rPr>
+        <w:t xml:space="preserve">. </w:t>
+      </w:r>
+      <w:r>
+        <w:rPr>
+          <w:rFonts w:ascii="Times New Roman" w:hAnsi="Times New Roman" w:hint="eastAsia"/>
+        </w:rPr>
+        <w:t>画像認識のアルゴリズムには他にも</w:t>
+      </w:r>
+      <w:r>
+        <w:rPr>
+          <w:rFonts w:ascii="Times New Roman" w:hAnsi="Times New Roman"/>
+        </w:rPr>
+        <w:t xml:space="preserve">, </w:t>
+      </w:r>
+      <w:r>
+        <w:rPr>
+          <w:rFonts w:ascii="Times New Roman" w:hAnsi="Times New Roman"/>
+        </w:rPr>
+        <w:t>R-</w:t>
+      </w:r>
+      <w:r>
+        <w:rPr>
+          <w:rFonts w:ascii="Times New Roman" w:hAnsi="Times New Roman" w:hint="eastAsia"/>
+        </w:rPr>
+        <w:t>C</w:t>
+      </w:r>
+      <w:r>
+        <w:rPr>
+          <w:rFonts w:ascii="Times New Roman" w:hAnsi="Times New Roman"/>
+        </w:rPr>
+        <w:t>NN</w:t>
+      </w:r>
+      <w:r>
+        <w:rPr>
+          <w:rFonts w:ascii="Times New Roman" w:hAnsi="Times New Roman" w:hint="eastAsia"/>
+        </w:rPr>
+        <w:t>というアルゴリズムも有名である</w:t>
+      </w:r>
+      <w:r>
+        <w:rPr>
+          <w:rFonts w:ascii="Times New Roman" w:hAnsi="Times New Roman"/>
+        </w:rPr>
+        <w:t xml:space="preserve">. </w:t>
+      </w:r>
+      <w:r>
+        <w:rPr>
+          <w:rFonts w:ascii="Times New Roman" w:hAnsi="Times New Roman"/>
+        </w:rPr>
+        <w:t>R-CNN</w:t>
+      </w:r>
+      <w:r>
+        <w:rPr>
+          <w:rFonts w:ascii="Times New Roman" w:hAnsi="Times New Roman" w:hint="eastAsia"/>
+        </w:rPr>
+        <w:t>では特徴量抽出</w:t>
+      </w:r>
+      <w:r>
+        <w:rPr>
+          <w:rFonts w:ascii="Times New Roman" w:hAnsi="Times New Roman" w:hint="eastAsia"/>
+        </w:rPr>
+        <w:t>とバウンディングボックスの検出で違うモジュールを</w:t>
+      </w:r>
+    </w:p>
+    <w:p>
+      <w:pPr>
+        <w:ind w:firstLineChars="100" w:firstLine="210"/>
+        <w:jc w:val="center"/>
+        <w:rPr>
+          <w:rFonts w:ascii="Times New Roman" w:hAnsi="Times New Roman" w:hint="eastAsia"/>
+        </w:rPr>
+      </w:pPr>
+    </w:p>
+    <w:p>
+      <w:pPr>
+        <w:jc w:val="left"/>
+        <w:rPr>
+          <w:rFonts w:ascii="Times New Roman" w:hAnsi="Times New Roman" w:hint="eastAsia"/>
+        </w:rPr>
+      </w:pPr>
       <w:r>
         <w:rPr>
           <w:rFonts w:ascii="Times New Roman" w:hAnsi="Times New Roman" w:hint="eastAsia"/>
         </w:rPr>
         <w:lastRenderedPageBreak/>
-        <w:t>○○○○○○○○○○○○○○○○○○○○○○○○○○○○○○○○○○○○○○○○○○○○○○○○○○○○○○○○○○○○○○○○○○○○○○○○○○○○○○○</w:t>
-      </w:r>
-      <w:r>
-        <w:rPr>
-          <w:rFonts w:ascii="Times New Roman" w:hAnsi="Times New Roman" w:hint="eastAsia"/>
-        </w:rPr>
-        <w:t>○○○○○○○○○○○○○○○○○○○○○○○○○○○○○○○○○○○○○○○○○○○○○○○○○○○○○○○○○○○○○○○○○○○○○○○○○○○○○○○○○○○○○○○○○○○○○○○○○○○○○○○○○○○○○○</w:t>
-      </w:r>
-    </w:p>
-    <w:p>
-      <w:pPr>
-        <w:rPr>
-          <w:rFonts w:ascii="Times New Roman" w:hAnsi="Times New Roman"/>
-        </w:rPr>
-      </w:pPr>
-      <w:r>
-        <w:rPr>
-          <w:rFonts w:ascii="Times New Roman" w:hAnsi="Times New Roman" w:hint="eastAsia"/>
-        </w:rPr>
-        <w:t>○○○○○○○○○○○○○○○○○○○○○○○○○○○○○○○○○○</w:t>
-      </w:r>
-      <w:r>
-        <w:rPr>
-          <w:rFonts w:ascii="Times New Roman" w:hAnsi="Times New Roman" w:hint="eastAsia"/>
-        </w:rPr>
-        <w:t>○○○○○○○○○○○○○○○○○○○○○○</w:t>
-      </w:r>
-      <w:r>
-        <w:rPr>
-          <w:rFonts w:ascii="Times New Roman" w:hAnsi="Times New Roman" w:hint="eastAsia"/>
-        </w:rPr>
-        <w:t>○○○○○○○○○○○○○○○○○○○○○○</w:t>
-      </w:r>
-      <w:r>
-        <w:rPr>
-          <w:rFonts w:ascii="Times New Roman" w:hAnsi="Times New Roman" w:hint="eastAsia"/>
-        </w:rPr>
-        <w:t>○○○○○○○○○○○○○○○○○○○○○○</w:t>
-      </w:r>
-      <w:r>
-        <w:rPr>
-          <w:rFonts w:ascii="Times New Roman" w:hAnsi="Times New Roman" w:hint="eastAsia"/>
-        </w:rPr>
-        <w:t>○○○○○○○○○○○○○○○○○○○○○○○○○○○○○○○○</w:t>
-      </w:r>
-    </w:p>
-    <w:p>
-      <w:pPr>
-        <w:rPr>
-          <w:rFonts w:ascii="Times New Roman" w:hAnsi="Times New Roman"/>
-        </w:rPr>
-      </w:pPr>
+        <w:t>使用する</w:t>
+      </w:r>
+      <w:r>
+        <w:rPr>
+          <w:rFonts w:ascii="Times New Roman" w:hAnsi="Times New Roman"/>
+        </w:rPr>
+        <w:t xml:space="preserve">. </w:t>
+      </w:r>
+      <w:r>
+        <w:rPr>
+          <w:rFonts w:ascii="Times New Roman" w:hAnsi="Times New Roman" w:hint="eastAsia"/>
+        </w:rPr>
+        <w:t>しかし</w:t>
+      </w:r>
+      <w:r>
+        <w:rPr>
+          <w:rFonts w:ascii="Times New Roman" w:hAnsi="Times New Roman"/>
+        </w:rPr>
+        <w:t xml:space="preserve">, </w:t>
+      </w:r>
+      <w:r>
+        <w:rPr>
+          <w:rFonts w:ascii="Times New Roman" w:hAnsi="Times New Roman"/>
+        </w:rPr>
+        <w:t>YOLO</w:t>
+      </w:r>
+      <w:r>
+        <w:rPr>
+          <w:rFonts w:ascii="Times New Roman" w:hAnsi="Times New Roman" w:hint="eastAsia"/>
+        </w:rPr>
+        <w:t>では</w:t>
+      </w:r>
+      <w:r>
+        <w:rPr>
+          <w:rFonts w:ascii="Times New Roman" w:hAnsi="Times New Roman" w:hint="eastAsia"/>
+        </w:rPr>
+        <w:t>1</w:t>
+      </w:r>
+      <w:r>
+        <w:rPr>
+          <w:rFonts w:ascii="Times New Roman" w:hAnsi="Times New Roman" w:hint="eastAsia"/>
+        </w:rPr>
+        <w:t>つのネットワークで全てが完結するため</w:t>
+      </w:r>
+      <w:r>
+        <w:rPr>
+          <w:rFonts w:ascii="Times New Roman" w:hAnsi="Times New Roman"/>
+        </w:rPr>
+        <w:t xml:space="preserve">, </w:t>
+      </w:r>
+      <w:r>
+        <w:rPr>
+          <w:rFonts w:ascii="Times New Roman" w:hAnsi="Times New Roman" w:hint="eastAsia"/>
+        </w:rPr>
+        <w:t>比較的高速で高精度</w:t>
+      </w:r>
+      <w:r>
+        <w:rPr>
+          <w:rFonts w:ascii="Times New Roman" w:hAnsi="Times New Roman" w:hint="eastAsia"/>
+        </w:rPr>
+        <w:t>である</w:t>
+      </w:r>
+      <w:r>
+        <w:rPr>
+          <w:rFonts w:ascii="Times New Roman" w:hAnsi="Times New Roman"/>
+        </w:rPr>
+        <w:t xml:space="preserve">. </w:t>
+      </w:r>
+      <w:r>
+        <w:rPr>
+          <w:rFonts w:ascii="Times New Roman" w:hAnsi="Times New Roman"/>
+        </w:rPr>
+        <w:t>Detect-and-Track[3]</w:t>
+      </w:r>
+      <w:r>
+        <w:rPr>
+          <w:rFonts w:ascii="Times New Roman" w:hAnsi="Times New Roman" w:hint="eastAsia"/>
+        </w:rPr>
+        <w:t>では動画で姿勢推定を行うには</w:t>
+      </w:r>
+      <w:r>
+        <w:rPr>
+          <w:rFonts w:ascii="Times New Roman" w:hAnsi="Times New Roman"/>
+        </w:rPr>
+        <w:t>Mask R-CNN</w:t>
+      </w:r>
+      <w:r>
+        <w:rPr>
+          <w:rFonts w:ascii="Times New Roman" w:hAnsi="Times New Roman" w:hint="eastAsia"/>
+        </w:rPr>
+        <w:t>というアルゴリズムを使うのが有効的ではないかと考えて研究を行なった</w:t>
+      </w:r>
+      <w:r>
+        <w:rPr>
+          <w:rFonts w:ascii="Times New Roman" w:hAnsi="Times New Roman"/>
+        </w:rPr>
+        <w:t xml:space="preserve">. </w:t>
+      </w:r>
+      <w:r>
+        <w:rPr>
+          <w:rFonts w:ascii="Times New Roman" w:hAnsi="Times New Roman"/>
+        </w:rPr>
+        <w:t>Mask R-CNN</w:t>
+      </w:r>
+      <w:r>
+        <w:rPr>
+          <w:rFonts w:ascii="Times New Roman" w:hAnsi="Times New Roman" w:hint="eastAsia"/>
+        </w:rPr>
+        <w:t>では</w:t>
+      </w:r>
+      <w:r>
+        <w:rPr>
+          <w:rFonts w:ascii="Times New Roman" w:hAnsi="Times New Roman"/>
+        </w:rPr>
+        <w:t>YOLO</w:t>
+      </w:r>
+      <w:r>
+        <w:rPr>
+          <w:rFonts w:ascii="Times New Roman" w:hAnsi="Times New Roman" w:hint="eastAsia"/>
+        </w:rPr>
+        <w:t>や</w:t>
+      </w:r>
+      <w:r>
+        <w:rPr>
+          <w:rFonts w:ascii="Times New Roman" w:hAnsi="Times New Roman"/>
+        </w:rPr>
+        <w:t>R-CNN</w:t>
+      </w:r>
+      <w:r>
+        <w:rPr>
+          <w:rFonts w:ascii="Times New Roman" w:hAnsi="Times New Roman" w:hint="eastAsia"/>
+        </w:rPr>
+        <w:t>のように検出した物体をバウンディングボックスで囲むだけでなく物体自体をピクセルレベルでマスクする</w:t>
+      </w:r>
+      <w:r>
+        <w:rPr>
+          <w:rFonts w:ascii="Times New Roman" w:hAnsi="Times New Roman"/>
+        </w:rPr>
+        <w:t>(</w:t>
+      </w:r>
+      <w:r>
+        <w:rPr>
+          <w:rFonts w:ascii="Times New Roman" w:hAnsi="Times New Roman" w:hint="eastAsia"/>
+        </w:rPr>
+        <w:t>図</w:t>
+      </w:r>
+      <w:r>
+        <w:rPr>
+          <w:rFonts w:ascii="Times New Roman" w:hAnsi="Times New Roman"/>
+        </w:rPr>
+        <w:t>2)</w:t>
+      </w:r>
+      <w:r>
+        <w:rPr>
+          <w:rFonts w:ascii="Times New Roman" w:hAnsi="Times New Roman"/>
+        </w:rPr>
+        <w:t xml:space="preserve">. </w:t>
+      </w:r>
+      <w:r>
+        <w:rPr>
+          <w:rFonts w:ascii="Times New Roman" w:hAnsi="Times New Roman" w:hint="eastAsia"/>
+        </w:rPr>
+        <w:t>この論文ではこれによって物体自体の形を捉え</w:t>
+      </w:r>
+      <w:r>
+        <w:rPr>
+          <w:rFonts w:ascii="Times New Roman" w:hAnsi="Times New Roman"/>
+        </w:rPr>
+        <w:t xml:space="preserve">, </w:t>
+      </w:r>
+      <w:r>
+        <w:rPr>
+          <w:rFonts w:ascii="Times New Roman" w:hAnsi="Times New Roman" w:hint="eastAsia"/>
+        </w:rPr>
+        <w:t>姿勢推定を行うことができるだろうと考えた</w:t>
+      </w:r>
+      <w:r>
+        <w:rPr>
+          <w:rFonts w:ascii="Times New Roman" w:hAnsi="Times New Roman"/>
+        </w:rPr>
+        <w:t xml:space="preserve">. </w:t>
+      </w:r>
+      <w:r>
+        <w:rPr>
+          <w:rFonts w:ascii="Times New Roman" w:hAnsi="Times New Roman"/>
+        </w:rPr>
+        <w:t>Mask R-CNN</w:t>
+      </w:r>
+      <w:r>
+        <w:rPr>
+          <w:rFonts w:ascii="Times New Roman" w:hAnsi="Times New Roman" w:hint="eastAsia"/>
+        </w:rPr>
+        <w:t>は本来複数の対象の中からある一つだけとは限らないパーツを特定し</w:t>
+      </w:r>
+      <w:r>
+        <w:rPr>
+          <w:rFonts w:ascii="Times New Roman" w:hAnsi="Times New Roman"/>
+        </w:rPr>
+        <w:t xml:space="preserve">, </w:t>
+      </w:r>
+      <w:r>
+        <w:rPr>
+          <w:rFonts w:ascii="Times New Roman" w:hAnsi="Times New Roman" w:hint="eastAsia"/>
+        </w:rPr>
+        <w:t>追跡するものである</w:t>
+      </w:r>
+      <w:r>
+        <w:rPr>
+          <w:rFonts w:ascii="Times New Roman" w:hAnsi="Times New Roman"/>
+        </w:rPr>
+        <w:t xml:space="preserve">. </w:t>
+      </w:r>
+      <w:r>
+        <w:rPr>
+          <w:rFonts w:ascii="Times New Roman" w:hAnsi="Times New Roman"/>
+        </w:rPr>
+        <w:t>Detect-and-Track[3]</w:t>
+      </w:r>
+      <w:r>
+        <w:rPr>
+          <w:rFonts w:ascii="Times New Roman" w:hAnsi="Times New Roman" w:hint="eastAsia"/>
+        </w:rPr>
+        <w:t>では</w:t>
+      </w:r>
+      <w:r>
+        <w:rPr>
+          <w:rFonts w:ascii="Times New Roman" w:hAnsi="Times New Roman"/>
+        </w:rPr>
+        <w:t xml:space="preserve">, </w:t>
+      </w:r>
+      <w:r>
+        <w:rPr>
+          <w:rFonts w:ascii="Times New Roman" w:hAnsi="Times New Roman" w:hint="eastAsia"/>
+        </w:rPr>
+        <w:t>この</w:t>
+      </w:r>
+      <w:r>
+        <w:rPr>
+          <w:rFonts w:ascii="Times New Roman" w:hAnsi="Times New Roman"/>
+        </w:rPr>
+        <w:t>Mask R-CNN</w:t>
+      </w:r>
+      <w:r>
+        <w:rPr>
+          <w:rFonts w:ascii="Times New Roman" w:hAnsi="Times New Roman" w:hint="eastAsia"/>
+        </w:rPr>
+        <w:t>を時間軸方向に拡張し</w:t>
+      </w:r>
+      <w:r>
+        <w:rPr>
+          <w:rFonts w:ascii="Times New Roman" w:hAnsi="Times New Roman"/>
+        </w:rPr>
+        <w:t xml:space="preserve">, </w:t>
+      </w:r>
+      <w:r>
+        <w:rPr>
+          <w:rFonts w:ascii="Times New Roman" w:hAnsi="Times New Roman"/>
+        </w:rPr>
+        <w:t>3</w:t>
+      </w:r>
+      <w:r>
+        <w:rPr>
+          <w:rFonts w:ascii="Times New Roman" w:hAnsi="Times New Roman" w:hint="eastAsia"/>
+        </w:rPr>
+        <w:t>次元にすることによって</w:t>
+      </w:r>
+      <w:r>
+        <w:rPr>
+          <w:rFonts w:ascii="Times New Roman" w:hAnsi="Times New Roman" w:hint="eastAsia"/>
+        </w:rPr>
+        <w:t>動画で</w:t>
+      </w:r>
+      <w:r>
+        <w:rPr>
+          <w:rFonts w:ascii="Times New Roman" w:hAnsi="Times New Roman" w:hint="eastAsia"/>
+        </w:rPr>
+        <w:t>姿勢推定を可能にした</w:t>
+      </w:r>
+      <w:r>
+        <w:rPr>
+          <w:rFonts w:ascii="Times New Roman" w:hAnsi="Times New Roman"/>
+        </w:rPr>
+        <w:t>(</w:t>
+      </w:r>
+      <w:r>
+        <w:rPr>
+          <w:rFonts w:ascii="Times New Roman" w:hAnsi="Times New Roman" w:hint="eastAsia"/>
+        </w:rPr>
+        <w:t>図</w:t>
+      </w:r>
+      <w:r>
+        <w:rPr>
+          <w:rFonts w:ascii="Times New Roman" w:hAnsi="Times New Roman"/>
+        </w:rPr>
+        <w:t>1)</w:t>
+      </w:r>
+      <w:r>
+        <w:rPr>
+          <w:rFonts w:ascii="Times New Roman" w:hAnsi="Times New Roman"/>
+        </w:rPr>
+        <w:t xml:space="preserve">. </w:t>
+      </w:r>
+    </w:p>
+    <w:p>
+      <w:pPr>
+        <w:rPr>
+          <w:rFonts w:ascii="Times New Roman" w:hAnsi="Times New Roman"/>
+          <w:b/>
+        </w:rPr>
+      </w:pPr>
+      <w:r>
+        <w:rPr>
+          <w:rFonts w:ascii="Times New Roman" w:hAnsi="Times New Roman"/>
+          <w:b/>
+        </w:rPr>
+        <w:t xml:space="preserve">2-2. </w:t>
+      </w:r>
+      <w:r>
+        <w:rPr>
+          <w:rFonts w:ascii="Times New Roman" w:hAnsi="Times New Roman" w:hint="eastAsia"/>
+          <w:b/>
+        </w:rPr>
+        <w:t>有用性</w:t>
+      </w:r>
+    </w:p>
+    <w:p>
+      <w:pPr>
+        <w:ind w:firstLineChars="100" w:firstLine="210"/>
+        <w:jc w:val="left"/>
+        <w:rPr>
+          <w:rFonts w:ascii="Times New Roman" w:hAnsi="Times New Roman"/>
+        </w:rPr>
+      </w:pPr>
+      <w:r>
+        <w:rPr>
+          <w:rFonts w:ascii="Times New Roman" w:hAnsi="Times New Roman"/>
+        </w:rPr>
+        <w:t>Detect-and-Track[3]</w:t>
+      </w:r>
+      <w:r>
+        <w:rPr>
+          <w:rFonts w:ascii="Times New Roman" w:hAnsi="Times New Roman" w:hint="eastAsia"/>
+        </w:rPr>
+        <w:t>では</w:t>
+      </w:r>
+      <w:r>
+        <w:rPr>
+          <w:rFonts w:ascii="Times New Roman" w:hAnsi="Times New Roman"/>
+        </w:rPr>
+        <w:t xml:space="preserve">, </w:t>
+      </w:r>
+      <w:proofErr w:type="spellStart"/>
+      <w:r>
+        <w:rPr>
+          <w:rFonts w:ascii="Times New Roman" w:hAnsi="Times New Roman"/>
+        </w:rPr>
+        <w:t>PoseTrack</w:t>
+      </w:r>
+      <w:proofErr w:type="spellEnd"/>
+      <w:r>
+        <w:rPr>
+          <w:rFonts w:ascii="Times New Roman" w:hAnsi="Times New Roman"/>
+        </w:rPr>
+        <w:t xml:space="preserve"> dataset[5]</w:t>
+      </w:r>
+      <w:r>
+        <w:rPr>
+          <w:rFonts w:ascii="Times New Roman" w:hAnsi="Times New Roman" w:hint="eastAsia"/>
+        </w:rPr>
+        <w:t>という動画のデータセットを用いて畳み込みニューラルネットワークに通している</w:t>
+      </w:r>
+      <w:r>
+        <w:rPr>
+          <w:rFonts w:ascii="Times New Roman" w:hAnsi="Times New Roman"/>
+        </w:rPr>
+        <w:t xml:space="preserve">. </w:t>
+      </w:r>
+      <w:r>
+        <w:rPr>
+          <w:rFonts w:ascii="Times New Roman" w:hAnsi="Times New Roman" w:hint="eastAsia"/>
+        </w:rPr>
+        <w:t>このデータセットには</w:t>
+      </w:r>
+      <w:r>
+        <w:rPr>
+          <w:rFonts w:ascii="Times New Roman" w:hAnsi="Times New Roman"/>
+        </w:rPr>
+        <w:t>514</w:t>
+      </w:r>
+      <w:r>
+        <w:rPr>
+          <w:rFonts w:ascii="Times New Roman" w:hAnsi="Times New Roman" w:hint="eastAsia"/>
+        </w:rPr>
+        <w:t>の動画</w:t>
+      </w:r>
+      <w:r>
+        <w:rPr>
+          <w:rFonts w:ascii="Times New Roman" w:hAnsi="Times New Roman"/>
+        </w:rPr>
+        <w:t xml:space="preserve">, </w:t>
+      </w:r>
+      <w:r>
+        <w:rPr>
+          <w:rFonts w:ascii="Times New Roman" w:hAnsi="Times New Roman"/>
+        </w:rPr>
+        <w:t>23,000</w:t>
+      </w:r>
+      <w:r>
+        <w:rPr>
+          <w:rFonts w:ascii="Times New Roman" w:hAnsi="Times New Roman" w:hint="eastAsia"/>
+        </w:rPr>
+        <w:t>のラベル付きフレームと</w:t>
+      </w:r>
+      <w:r>
+        <w:rPr>
+          <w:rFonts w:ascii="Times New Roman" w:hAnsi="Times New Roman"/>
+        </w:rPr>
+        <w:t xml:space="preserve">, </w:t>
+      </w:r>
+      <w:r>
+        <w:rPr>
+          <w:rFonts w:ascii="Times New Roman" w:hAnsi="Times New Roman"/>
+        </w:rPr>
+        <w:t>1563,615</w:t>
+      </w:r>
+      <w:r>
+        <w:rPr>
+          <w:rFonts w:ascii="Times New Roman" w:hAnsi="Times New Roman" w:hint="eastAsia"/>
+        </w:rPr>
+        <w:t>のポーズが含まれている</w:t>
+      </w:r>
+      <w:r>
+        <w:rPr>
+          <w:rFonts w:ascii="Times New Roman" w:hAnsi="Times New Roman"/>
+        </w:rPr>
+        <w:t xml:space="preserve">. </w:t>
+      </w:r>
+      <w:r>
+        <w:rPr>
+          <w:rFonts w:ascii="Times New Roman" w:hAnsi="Times New Roman" w:hint="eastAsia"/>
+        </w:rPr>
+        <w:t>その後</w:t>
+      </w:r>
+      <w:r>
+        <w:rPr>
+          <w:rFonts w:ascii="Times New Roman" w:hAnsi="Times New Roman"/>
+        </w:rPr>
+        <w:t xml:space="preserve">, </w:t>
+      </w:r>
+      <w:r>
+        <w:rPr>
+          <w:rFonts w:ascii="Times New Roman" w:hAnsi="Times New Roman"/>
+        </w:rPr>
+        <w:t>MOTA</w:t>
+      </w:r>
+      <w:r>
+        <w:rPr>
+          <w:rFonts w:ascii="Times New Roman" w:hAnsi="Times New Roman" w:hint="eastAsia"/>
+        </w:rPr>
+        <w:t>という精度を図るプラットフォームを用いて測った</w:t>
+      </w:r>
+      <w:proofErr w:type="spellStart"/>
+      <w:r>
+        <w:rPr>
+          <w:rFonts w:ascii="Times New Roman" w:hAnsi="Times New Roman"/>
+        </w:rPr>
+        <w:t>mAP</w:t>
+      </w:r>
+      <w:proofErr w:type="spellEnd"/>
+      <w:r>
+        <w:rPr>
+          <w:rFonts w:ascii="Times New Roman" w:hAnsi="Times New Roman"/>
+        </w:rPr>
+        <w:t xml:space="preserve">(mean Average Precision </w:t>
+      </w:r>
+      <w:r>
+        <w:rPr>
+          <w:rFonts w:ascii="Times New Roman" w:hAnsi="Times New Roman" w:hint="eastAsia"/>
+        </w:rPr>
+        <w:t>平均精度</w:t>
+      </w:r>
+      <w:r>
+        <w:rPr>
+          <w:rFonts w:ascii="Times New Roman" w:hAnsi="Times New Roman"/>
+        </w:rPr>
+        <w:t>)</w:t>
+      </w:r>
+      <w:r>
+        <w:rPr>
+          <w:rFonts w:ascii="Times New Roman" w:hAnsi="Times New Roman" w:hint="eastAsia"/>
+        </w:rPr>
+        <w:t>は図</w:t>
+      </w:r>
+      <w:r>
+        <w:rPr>
+          <w:rFonts w:ascii="Times New Roman" w:hAnsi="Times New Roman"/>
+        </w:rPr>
+        <w:t>3</w:t>
+      </w:r>
+      <w:r>
+        <w:rPr>
+          <w:rFonts w:ascii="Times New Roman" w:hAnsi="Times New Roman" w:hint="eastAsia"/>
+        </w:rPr>
+        <w:t>のような結果になった</w:t>
+      </w:r>
+      <w:r>
+        <w:rPr>
+          <w:rFonts w:ascii="Times New Roman" w:hAnsi="Times New Roman"/>
+        </w:rPr>
+        <w:t xml:space="preserve">. </w:t>
+      </w:r>
+      <w:r>
+        <w:rPr>
+          <w:rFonts w:ascii="Times New Roman" w:hAnsi="Times New Roman" w:hint="eastAsia"/>
+        </w:rPr>
+        <w:t>平均精度が</w:t>
+      </w:r>
+      <w:r>
+        <w:rPr>
+          <w:rFonts w:ascii="Times New Roman" w:hAnsi="Times New Roman"/>
+        </w:rPr>
+        <w:t>49.6</w:t>
+      </w:r>
+      <w:r>
+        <w:rPr>
+          <w:rFonts w:ascii="Times New Roman" w:hAnsi="Times New Roman" w:hint="eastAsia"/>
+        </w:rPr>
+        <w:t>と</w:t>
+      </w:r>
+      <w:r>
+        <w:rPr>
+          <w:rFonts w:ascii="Times New Roman" w:hAnsi="Times New Roman" w:hint="eastAsia"/>
+        </w:rPr>
+        <w:t>まだまだ精度は低い方だが</w:t>
+      </w:r>
+      <w:r>
+        <w:rPr>
+          <w:rFonts w:ascii="Times New Roman" w:hAnsi="Times New Roman"/>
+        </w:rPr>
+        <w:t xml:space="preserve">, </w:t>
+      </w:r>
+      <w:r>
+        <w:rPr>
+          <w:rFonts w:ascii="Times New Roman" w:hAnsi="Times New Roman" w:hint="eastAsia"/>
+        </w:rPr>
+        <w:t>動画での姿勢検出は可能であ</w:t>
+      </w:r>
+      <w:r>
+        <w:rPr>
+          <w:rFonts w:ascii="Times New Roman" w:hAnsi="Times New Roman" w:hint="eastAsia"/>
+        </w:rPr>
+        <w:t xml:space="preserve">　</w:t>
+      </w:r>
+      <w:r>
+        <w:rPr>
+          <w:rFonts w:ascii="Times New Roman" w:hAnsi="Times New Roman" w:hint="eastAsia"/>
+        </w:rPr>
+        <w:t xml:space="preserve">     </w:t>
+      </w:r>
+      <w:r>
+        <w:rPr>
+          <w:rFonts w:ascii="Times New Roman" w:hAnsi="Times New Roman"/>
+        </w:rPr>
+        <w:t xml:space="preserve">  </w:t>
+      </w:r>
+    </w:p>
+    <w:p>
+      <w:pPr>
+        <w:ind w:firstLineChars="100" w:firstLine="210"/>
+        <w:jc w:val="left"/>
+        <w:rPr>
+          <w:rFonts w:ascii="Times New Roman" w:hAnsi="Times New Roman" w:hint="eastAsia"/>
+        </w:rPr>
+      </w:pPr>
+      <w:r>
+        <w:rPr>
+          <w:rFonts w:ascii="Times New Roman" w:hAnsi="Times New Roman"/>
+        </w:rPr>
+        <w:t xml:space="preserve">              </w:t>
+      </w:r>
+      <w:r>
+        <w:rPr>
+          <w:rFonts w:ascii="Times New Roman" w:hAnsi="Times New Roman" w:hint="eastAsia"/>
+        </w:rPr>
+        <w:lastRenderedPageBreak/>
+        <w:t>るということがわかった</w:t>
+      </w:r>
+      <w:r>
+        <w:rPr>
+          <w:rFonts w:ascii="Times New Roman" w:hAnsi="Times New Roman"/>
+        </w:rPr>
+        <w:t xml:space="preserve">. </w:t>
+      </w:r>
+      <w:r>
+        <w:rPr>
+          <w:rFonts w:ascii="Times New Roman" w:hAnsi="Times New Roman" w:hint="eastAsia"/>
+        </w:rPr>
+        <w:t>またこの論文では</w:t>
+      </w:r>
+      <w:r>
+        <w:rPr>
+          <w:rFonts w:ascii="Times New Roman" w:hAnsi="Times New Roman"/>
+        </w:rPr>
+        <w:t xml:space="preserve">, </w:t>
+      </w:r>
+      <w:r>
+        <w:rPr>
+          <w:rFonts w:ascii="Times New Roman" w:hAnsi="Times New Roman" w:hint="eastAsia"/>
+        </w:rPr>
+        <w:t>画像で使用される</w:t>
+      </w:r>
+      <w:r>
+        <w:rPr>
+          <w:rFonts w:ascii="Times New Roman" w:hAnsi="Times New Roman"/>
+        </w:rPr>
+        <w:t>Mask R-CNN</w:t>
+      </w:r>
+      <w:r>
+        <w:rPr>
+          <w:rFonts w:ascii="Times New Roman" w:hAnsi="Times New Roman" w:hint="eastAsia"/>
+        </w:rPr>
+        <w:t>のアルゴリズムを拡張しているので</w:t>
+      </w:r>
+      <w:r>
+        <w:rPr>
+          <w:rFonts w:ascii="Times New Roman" w:hAnsi="Times New Roman"/>
+        </w:rPr>
+        <w:t xml:space="preserve">, </w:t>
+      </w:r>
+      <w:r>
+        <w:rPr>
+          <w:rFonts w:ascii="Times New Roman" w:hAnsi="Times New Roman" w:hint="eastAsia"/>
+        </w:rPr>
+        <w:t>多くの</w:t>
+      </w:r>
+      <w:r>
+        <w:rPr>
+          <w:rFonts w:ascii="Times New Roman" w:hAnsi="Times New Roman"/>
+        </w:rPr>
+        <w:t>GPU</w:t>
+      </w:r>
+      <w:r>
+        <w:rPr>
+          <w:rFonts w:ascii="Times New Roman" w:hAnsi="Times New Roman" w:hint="eastAsia"/>
+        </w:rPr>
+        <w:t>を必要とせず</w:t>
+      </w:r>
+      <w:r>
+        <w:rPr>
+          <w:rFonts w:ascii="Times New Roman" w:hAnsi="Times New Roman"/>
+        </w:rPr>
+        <w:t xml:space="preserve">, </w:t>
+      </w:r>
+      <w:r>
+        <w:rPr>
+          <w:rFonts w:ascii="Times New Roman" w:hAnsi="Times New Roman" w:hint="eastAsia"/>
+        </w:rPr>
+        <w:t>そのため容量の大きい</w:t>
+      </w:r>
+      <w:r>
+        <w:rPr>
+          <w:rFonts w:ascii="Times New Roman" w:hAnsi="Times New Roman"/>
+        </w:rPr>
+        <w:t>(800</w:t>
+      </w:r>
+      <w:r>
+        <w:rPr>
+          <w:rFonts w:ascii="Times New Roman" w:hAnsi="Times New Roman" w:hint="eastAsia"/>
+        </w:rPr>
+        <w:t>ピクセルまでの</w:t>
+      </w:r>
+      <w:r>
+        <w:rPr>
+          <w:rFonts w:ascii="Times New Roman" w:hAnsi="Times New Roman"/>
+        </w:rPr>
+        <w:t>)</w:t>
+      </w:r>
+      <w:r>
+        <w:rPr>
+          <w:rFonts w:ascii="Times New Roman" w:hAnsi="Times New Roman" w:hint="eastAsia"/>
+        </w:rPr>
+        <w:t>動画を快適に読み込むことができると紹介している</w:t>
+      </w:r>
+      <w:r>
+        <w:rPr>
+          <w:rFonts w:ascii="Times New Roman" w:hAnsi="Times New Roman"/>
+        </w:rPr>
+        <w:t xml:space="preserve">. </w:t>
+      </w:r>
     </w:p>
     <w:p>
       <w:pPr>
@@ -735,6 +1643,68 @@
       </w:pPr>
       <w:r>
         <w:rPr>
+          <w:rFonts w:ascii="Times New Roman" w:hAnsi="Times New Roman"/>
+          <w:noProof/>
+        </w:rPr>
+        <w:drawing>
+          <wp:inline distT="0" distB="0" distL="0" distR="0" wp14:anchorId="213BDDEC" wp14:editId="331E0A4A">
+            <wp:extent cx="2947670" cy="2218055"/>
+            <wp:effectExtent l="0" t="0" r="0" b="0"/>
+            <wp:docPr id="3" name="図 3" descr="../../../Amazon%20Drive/スクリーンショット/スクリーンショット%202019-01-21%2012.46.44.png"/>
+            <wp:cNvGraphicFramePr>
+              <a:graphicFrameLocks xmlns:a="http://schemas.openxmlformats.org/drawingml/2006/main" noChangeAspect="1"/>
+            </wp:cNvGraphicFramePr>
+            <a:graphic xmlns:a="http://schemas.openxmlformats.org/drawingml/2006/main">
+              <a:graphicData uri="http://schemas.openxmlformats.org/drawingml/2006/picture">
+                <pic:pic xmlns:pic="http://schemas.openxmlformats.org/drawingml/2006/picture">
+                  <pic:nvPicPr>
+                    <pic:cNvPr id="0" name="Picture 2" descr="../../../Amazon%20Drive/スクリーンショット/スクリーンショット%202019-01-21%2012.46.44.png"/>
+                    <pic:cNvPicPr>
+                      <a:picLocks noChangeAspect="1" noChangeArrowheads="1"/>
+                    </pic:cNvPicPr>
+                  </pic:nvPicPr>
+                  <pic:blipFill>
+                    <a:blip r:embed="rId8" cstate="print">
+                      <a:extLst>
+                        <a:ext uri="{28A0092B-C50C-407E-A947-70E740481C1C}">
+                          <a14:useLocalDpi xmlns:a14="http://schemas.microsoft.com/office/drawing/2010/main" val="0"/>
+                        </a:ext>
+                      </a:extLst>
+                    </a:blip>
+                    <a:srcRect/>
+                    <a:stretch>
+                      <a:fillRect/>
+                    </a:stretch>
+                  </pic:blipFill>
+                  <pic:spPr bwMode="auto">
+                    <a:xfrm>
+                      <a:off x="0" y="0"/>
+                      <a:ext cx="2947670" cy="2218055"/>
+                    </a:xfrm>
+                    <a:prstGeom prst="rect">
+                      <a:avLst/>
+                    </a:prstGeom>
+                    <a:noFill/>
+                    <a:ln>
+                      <a:noFill/>
+                    </a:ln>
+                  </pic:spPr>
+                </pic:pic>
+              </a:graphicData>
+            </a:graphic>
+          </wp:inline>
+        </w:drawing>
+      </w:r>
+    </w:p>
+    <w:p>
+      <w:pPr>
+        <w:jc w:val="center"/>
+        <w:rPr>
+          <w:rFonts w:ascii="Times New Roman" w:hAnsi="Times New Roman"/>
+        </w:rPr>
+      </w:pPr>
+      <w:r>
+        <w:rPr>
           <w:rFonts w:ascii="Times New Roman" w:hAnsi="Times New Roman" w:hint="eastAsia"/>
         </w:rPr>
         <w:t>図</w:t>
@@ -755,7 +1725,19 @@
         <w:rPr>
           <w:rFonts w:ascii="Times New Roman" w:hAnsi="Times New Roman" w:hint="eastAsia"/>
         </w:rPr>
-        <w:t>[2]</w:t>
+        <w:t>[</w:t>
+      </w:r>
+      <w:r>
+        <w:rPr>
+          <w:rFonts w:ascii="Times New Roman" w:hAnsi="Times New Roman"/>
+        </w:rPr>
+        <w:t>4</w:t>
+      </w:r>
+      <w:r>
+        <w:rPr>
+          <w:rFonts w:ascii="Times New Roman" w:hAnsi="Times New Roman" w:hint="eastAsia"/>
+        </w:rPr>
+        <w:t>]</w:t>
       </w:r>
       <w:r>
         <w:rPr>
@@ -767,7 +1749,7 @@
     <w:p>
       <w:pPr>
         <w:rPr>
-          <w:rFonts w:ascii="Times New Roman" w:hAnsi="Times New Roman"/>
+          <w:rFonts w:ascii="Times New Roman" w:hAnsi="Times New Roman" w:hint="eastAsia"/>
         </w:rPr>
       </w:pPr>
     </w:p>
@@ -778,51 +1760,65 @@
           <w:rFonts w:ascii="Times New Roman" w:hAnsi="Times New Roman" w:hint="eastAsia"/>
         </w:rPr>
       </w:pPr>
+      <w:r>
+        <w:rPr>
+          <w:rFonts w:ascii="Times New Roman" w:hAnsi="Times New Roman" w:hint="eastAsia"/>
+          <w:noProof/>
+        </w:rPr>
+        <w:drawing>
+          <wp:inline distT="0" distB="0" distL="0" distR="0" wp14:anchorId="598D84F8" wp14:editId="31CEF842">
+            <wp:extent cx="2957195" cy="457200"/>
+            <wp:effectExtent l="0" t="0" r="0" b="0"/>
+            <wp:docPr id="5" name="図 5" descr="../../../Amazon%20Drive/スクリーンショット/スクリーンショット%202019-01-21%2013.24.39.png"/>
+            <wp:cNvGraphicFramePr>
+              <a:graphicFrameLocks xmlns:a="http://schemas.openxmlformats.org/drawingml/2006/main" noChangeAspect="1"/>
+            </wp:cNvGraphicFramePr>
+            <a:graphic xmlns:a="http://schemas.openxmlformats.org/drawingml/2006/main">
+              <a:graphicData uri="http://schemas.openxmlformats.org/drawingml/2006/picture">
+                <pic:pic xmlns:pic="http://schemas.openxmlformats.org/drawingml/2006/picture">
+                  <pic:nvPicPr>
+                    <pic:cNvPr id="0" name="Picture 4" descr="../../../Amazon%20Drive/スクリーンショット/スクリーンショット%202019-01-21%2013.24.39.png"/>
+                    <pic:cNvPicPr>
+                      <a:picLocks noChangeAspect="1" noChangeArrowheads="1"/>
+                    </pic:cNvPicPr>
+                  </pic:nvPicPr>
+                  <pic:blipFill>
+                    <a:blip r:embed="rId9" cstate="print">
+                      <a:extLst>
+                        <a:ext uri="{28A0092B-C50C-407E-A947-70E740481C1C}">
+                          <a14:useLocalDpi xmlns:a14="http://schemas.microsoft.com/office/drawing/2010/main" val="0"/>
+                        </a:ext>
+                      </a:extLst>
+                    </a:blip>
+                    <a:srcRect/>
+                    <a:stretch>
+                      <a:fillRect/>
+                    </a:stretch>
+                  </pic:blipFill>
+                  <pic:spPr bwMode="auto">
+                    <a:xfrm>
+                      <a:off x="0" y="0"/>
+                      <a:ext cx="2957195" cy="457200"/>
+                    </a:xfrm>
+                    <a:prstGeom prst="rect">
+                      <a:avLst/>
+                    </a:prstGeom>
+                    <a:noFill/>
+                    <a:ln>
+                      <a:noFill/>
+                    </a:ln>
+                  </pic:spPr>
+                </pic:pic>
+              </a:graphicData>
+            </a:graphic>
+          </wp:inline>
+        </w:drawing>
+      </w:r>
     </w:p>
     <w:p>
       <w:pPr>
         <w:jc w:val="center"/>
         <w:rPr>
-          <w:rFonts w:ascii="Times New Roman" w:hAnsi="Times New Roman" w:hint="eastAsia"/>
-        </w:rPr>
-      </w:pPr>
-    </w:p>
-    <w:p>
-      <w:pPr>
-        <w:jc w:val="center"/>
-        <w:rPr>
-          <w:rFonts w:ascii="Times New Roman" w:hAnsi="Times New Roman" w:hint="eastAsia"/>
-        </w:rPr>
-      </w:pPr>
-    </w:p>
-    <w:p>
-      <w:pPr>
-        <w:jc w:val="center"/>
-        <w:rPr>
-          <w:rFonts w:ascii="Times New Roman" w:hAnsi="Times New Roman" w:hint="eastAsia"/>
-        </w:rPr>
-      </w:pPr>
-    </w:p>
-    <w:p>
-      <w:pPr>
-        <w:jc w:val="center"/>
-        <w:rPr>
-          <w:rFonts w:ascii="Times New Roman" w:hAnsi="Times New Roman" w:hint="eastAsia"/>
-        </w:rPr>
-      </w:pPr>
-    </w:p>
-    <w:p>
-      <w:pPr>
-        <w:jc w:val="center"/>
-        <w:rPr>
-          <w:rFonts w:ascii="Times New Roman" w:hAnsi="Times New Roman" w:hint="eastAsia"/>
-        </w:rPr>
-      </w:pPr>
-    </w:p>
-    <w:p>
-      <w:pPr>
-        <w:jc w:val="center"/>
-        <w:rPr>
           <w:rFonts w:ascii="Times New Roman" w:hAnsi="Times New Roman"/>
         </w:rPr>
       </w:pPr>
@@ -869,123 +1865,6 @@
           <w:rFonts w:ascii="Times New Roman" w:hAnsi="Times New Roman"/>
         </w:rPr>
       </w:pPr>
-    </w:p>
-    <w:tbl>
-      <w:tblPr>
-        <w:tblStyle w:val="a8"/>
-        <w:tblW w:w="0" w:type="auto"/>
-        <w:tblLook w:val="04A0" w:firstRow="1" w:lastRow="0" w:firstColumn="1" w:lastColumn="0" w:noHBand="0" w:noVBand="1"/>
-      </w:tblPr>
-      <w:tblGrid>
-        <w:gridCol w:w="4650"/>
-      </w:tblGrid>
-      <w:tr>
-        <w:tc>
-          <w:tcPr>
-            <w:tcW w:w="4650" w:type="dxa"/>
-          </w:tcPr>
-          <w:p>
-            <w:pPr>
-              <w:rPr>
-                <w:rFonts w:ascii="Times New Roman" w:hAnsi="Times New Roman"/>
-              </w:rPr>
-            </w:pPr>
-          </w:p>
-          <w:p>
-            <w:pPr>
-              <w:rPr>
-                <w:rFonts w:ascii="Times New Roman" w:hAnsi="Times New Roman"/>
-              </w:rPr>
-            </w:pPr>
-          </w:p>
-          <w:p>
-            <w:pPr>
-              <w:rPr>
-                <w:rFonts w:ascii="Times New Roman" w:hAnsi="Times New Roman"/>
-              </w:rPr>
-            </w:pPr>
-          </w:p>
-          <w:p>
-            <w:pPr>
-              <w:rPr>
-                <w:rFonts w:ascii="Times New Roman" w:hAnsi="Times New Roman"/>
-              </w:rPr>
-            </w:pPr>
-          </w:p>
-          <w:p>
-            <w:pPr>
-              <w:rPr>
-                <w:rFonts w:ascii="Times New Roman" w:hAnsi="Times New Roman"/>
-              </w:rPr>
-            </w:pPr>
-          </w:p>
-          <w:p>
-            <w:pPr>
-              <w:rPr>
-                <w:rFonts w:ascii="Times New Roman" w:hAnsi="Times New Roman"/>
-              </w:rPr>
-            </w:pPr>
-          </w:p>
-          <w:p>
-            <w:pPr>
-              <w:rPr>
-                <w:rFonts w:ascii="Times New Roman" w:hAnsi="Times New Roman"/>
-              </w:rPr>
-            </w:pPr>
-          </w:p>
-          <w:p>
-            <w:pPr>
-              <w:rPr>
-                <w:rFonts w:ascii="Times New Roman" w:hAnsi="Times New Roman"/>
-              </w:rPr>
-            </w:pPr>
-          </w:p>
-        </w:tc>
-      </w:tr>
-    </w:tbl>
-    <w:p>
-      <w:pPr>
-        <w:jc w:val="center"/>
-        <w:rPr>
-          <w:rFonts w:ascii="Times New Roman" w:hAnsi="Times New Roman"/>
-        </w:rPr>
-      </w:pPr>
-      <w:r>
-        <w:rPr>
-          <w:rFonts w:ascii="Times New Roman" w:hAnsi="Times New Roman" w:hint="eastAsia"/>
-        </w:rPr>
-        <w:t>図</w:t>
-      </w:r>
-      <w:r>
-        <w:rPr>
-          <w:rFonts w:ascii="Times New Roman" w:hAnsi="Times New Roman" w:hint="eastAsia"/>
-        </w:rPr>
-        <w:t>4</w:t>
-      </w:r>
-      <w:r>
-        <w:rPr>
-          <w:rFonts w:ascii="Times New Roman" w:hAnsi="Times New Roman" w:hint="eastAsia"/>
-        </w:rPr>
-        <w:t xml:space="preserve">　○○○○○（文献</w:t>
-      </w:r>
-      <w:r>
-        <w:rPr>
-          <w:rFonts w:ascii="Times New Roman" w:hAnsi="Times New Roman" w:hint="eastAsia"/>
-        </w:rPr>
-        <w:t>[4</w:t>
-      </w:r>
-      <w:r>
-        <w:rPr>
-          <w:rFonts w:ascii="Times New Roman" w:hAnsi="Times New Roman" w:hint="eastAsia"/>
-        </w:rPr>
-        <w:t>]</w:t>
-      </w:r>
-      <w:r>
-        <w:rPr>
-          <w:rFonts w:ascii="Times New Roman" w:hAnsi="Times New Roman" w:hint="eastAsia"/>
-        </w:rPr>
-        <w:t>より引用）</w:t>
-      </w:r>
     </w:p>
     <w:p>
       <w:pPr>
@@ -1030,59 +1909,231 @@
     <w:p>
       <w:pPr>
         <w:ind w:firstLineChars="100" w:firstLine="210"/>
-        <w:rPr>
-          <w:rFonts w:ascii="Times New Roman" w:hAnsi="Times New Roman"/>
-        </w:rPr>
-      </w:pPr>
-      <w:r>
-        <w:rPr>
-          <w:rFonts w:ascii="Times New Roman" w:hAnsi="Times New Roman" w:hint="eastAsia"/>
-        </w:rPr>
-        <w:t>○○○○○○○○○○○○○○○○○○○○○○○○○○○○○○○○○○○○○○○○○○○○○○○○○○○○○○○○○○○○○○○○○○○○○○○○○○○○○○○○○○○○</w:t>
-      </w:r>
-      <w:r>
-        <w:rPr>
-          <w:rFonts w:ascii="Times New Roman" w:hAnsi="Times New Roman" w:hint="eastAsia"/>
-        </w:rPr>
-        <w:t>○○○○○○○○○○○○○○○○○○○○○○</w:t>
-      </w:r>
-      <w:r>
-        <w:rPr>
-          <w:rFonts w:ascii="Times New Roman" w:hAnsi="Times New Roman" w:hint="eastAsia"/>
-        </w:rPr>
-        <w:t>○○○○○○○○○○○○○○○○○○○○○○</w:t>
-      </w:r>
-      <w:r>
-        <w:rPr>
-          <w:rFonts w:ascii="Times New Roman" w:hAnsi="Times New Roman" w:hint="eastAsia"/>
-        </w:rPr>
-        <w:t>○○○○○○○○○○○○○○○○○○○○○○○○○○○○○○○○○○○○○○○○○○○○○○○○○○○○○○○○○○○○○○○○○○○○○○○○○○○○○○○○○○○○○○○○○○○○○○○○○○○○○○○○○○○○○○○○○○○○○○○○○○○○○○○○○○○○○○○○○○○○○○○○○○○○○○○○○○○○○○○</w:t>
-      </w:r>
-      <w:r>
-        <w:rPr>
-          <w:rFonts w:ascii="Times New Roman" w:hAnsi="Times New Roman" w:hint="eastAsia"/>
-        </w:rPr>
-        <w:t>○○○○○○○○○○○○○○○○○○○○○○○○○○○○○○○○○○○○</w:t>
-      </w:r>
-      <w:r>
-        <w:rPr>
-          <w:rFonts w:ascii="Times New Roman" w:hAnsi="Times New Roman" w:hint="eastAsia"/>
-        </w:rPr>
-        <w:t>（</w:t>
-      </w:r>
-      <w:r>
-        <w:rPr>
-          <w:rFonts w:ascii="Times New Roman" w:hAnsi="Times New Roman" w:hint="eastAsia"/>
-        </w:rPr>
-        <w:t>1200</w:t>
-      </w:r>
-      <w:r>
-        <w:rPr>
-          <w:rFonts w:ascii="Times New Roman" w:hAnsi="Times New Roman" w:hint="eastAsia"/>
-        </w:rPr>
-        <w:t>字程度）</w:t>
-      </w:r>
-    </w:p>
+        <w:jc w:val="left"/>
+        <w:rPr>
+          <w:rFonts w:ascii="Times New Roman" w:hAnsi="Times New Roman"/>
+        </w:rPr>
+      </w:pPr>
+      <w:r>
+        <w:rPr>
+          <w:rFonts w:ascii="Times New Roman" w:hAnsi="Times New Roman" w:hint="eastAsia"/>
+        </w:rPr>
+        <w:t>この先</w:t>
+      </w:r>
+      <w:r>
+        <w:rPr>
+          <w:rFonts w:ascii="Times New Roman" w:hAnsi="Times New Roman"/>
+        </w:rPr>
+        <w:t>GPU</w:t>
+      </w:r>
+      <w:r>
+        <w:rPr>
+          <w:rFonts w:ascii="Times New Roman" w:hAnsi="Times New Roman" w:hint="eastAsia"/>
+        </w:rPr>
+        <w:t>の容量が増加し</w:t>
+      </w:r>
+      <w:r>
+        <w:rPr>
+          <w:rFonts w:ascii="Times New Roman" w:hAnsi="Times New Roman"/>
+        </w:rPr>
+        <w:t xml:space="preserve">, </w:t>
+      </w:r>
+      <w:r>
+        <w:rPr>
+          <w:rFonts w:ascii="Times New Roman" w:hAnsi="Times New Roman" w:hint="eastAsia"/>
+        </w:rPr>
+        <w:t>このシステムが複数の</w:t>
+      </w:r>
+      <w:r>
+        <w:rPr>
+          <w:rFonts w:ascii="Times New Roman" w:hAnsi="Times New Roman"/>
+        </w:rPr>
+        <w:t>GPU</w:t>
+      </w:r>
+      <w:r>
+        <w:rPr>
+          <w:rFonts w:ascii="Times New Roman" w:hAnsi="Times New Roman" w:hint="eastAsia"/>
+        </w:rPr>
+        <w:t>を横断してデータセットを学習することができるようになると</w:t>
+      </w:r>
+      <w:r>
+        <w:rPr>
+          <w:rFonts w:ascii="Times New Roman" w:hAnsi="Times New Roman"/>
+        </w:rPr>
+        <w:t xml:space="preserve">, </w:t>
+      </w:r>
+      <w:r>
+        <w:rPr>
+          <w:rFonts w:ascii="Times New Roman" w:hAnsi="Times New Roman" w:hint="eastAsia"/>
+        </w:rPr>
+        <w:t>さらに高い平均精度を出すことができると考えている</w:t>
+      </w:r>
+      <w:r>
+        <w:rPr>
+          <w:rFonts w:ascii="Times New Roman" w:hAnsi="Times New Roman"/>
+        </w:rPr>
+        <w:t xml:space="preserve">. </w:t>
+      </w:r>
+      <w:r>
+        <w:rPr>
+          <w:rFonts w:ascii="Times New Roman" w:hAnsi="Times New Roman"/>
+        </w:rPr>
+        <w:t>Detect-and-Track[3]</w:t>
+      </w:r>
+      <w:r>
+        <w:rPr>
+          <w:rFonts w:ascii="Times New Roman" w:hAnsi="Times New Roman" w:hint="eastAsia"/>
+        </w:rPr>
+        <w:t>の論文内では</w:t>
+      </w:r>
+      <w:r>
+        <w:rPr>
+          <w:rFonts w:ascii="Times New Roman" w:hAnsi="Times New Roman"/>
+        </w:rPr>
+        <w:t>GPU</w:t>
+      </w:r>
+      <w:r>
+        <w:rPr>
+          <w:rFonts w:ascii="Times New Roman" w:hAnsi="Times New Roman" w:hint="eastAsia"/>
+        </w:rPr>
+        <w:t>の精度が向上したら高解像度</w:t>
+      </w:r>
+      <w:r>
+        <w:rPr>
+          <w:rFonts w:ascii="Times New Roman" w:hAnsi="Times New Roman"/>
+        </w:rPr>
+        <w:t xml:space="preserve">, </w:t>
+      </w:r>
+      <w:r>
+        <w:rPr>
+          <w:rFonts w:ascii="Times New Roman" w:hAnsi="Times New Roman" w:hint="eastAsia"/>
+        </w:rPr>
+        <w:t>大容量のデータセットを用いて実験を行いたいと述べられていた</w:t>
+      </w:r>
+      <w:r>
+        <w:rPr>
+          <w:rFonts w:ascii="Times New Roman" w:hAnsi="Times New Roman"/>
+        </w:rPr>
+        <w:t xml:space="preserve">. </w:t>
+      </w:r>
+      <w:r>
+        <w:rPr>
+          <w:rFonts w:ascii="Times New Roman" w:hAnsi="Times New Roman" w:hint="eastAsia"/>
+        </w:rPr>
+        <w:t>姿勢認識ができるとさまざまなインタラクションに</w:t>
+      </w:r>
+      <w:r>
+        <w:rPr>
+          <w:rFonts w:ascii="Times New Roman" w:hAnsi="Times New Roman" w:hint="eastAsia"/>
+        </w:rPr>
+        <w:t>発展するだろう</w:t>
+      </w:r>
+      <w:r>
+        <w:rPr>
+          <w:rFonts w:ascii="Times New Roman" w:hAnsi="Times New Roman"/>
+        </w:rPr>
+        <w:t xml:space="preserve">. </w:t>
+      </w:r>
+      <w:r>
+        <w:rPr>
+          <w:rFonts w:ascii="Times New Roman" w:hAnsi="Times New Roman" w:hint="eastAsia"/>
+        </w:rPr>
+        <w:t>例えば</w:t>
+      </w:r>
+      <w:r>
+        <w:rPr>
+          <w:rFonts w:ascii="Times New Roman" w:hAnsi="Times New Roman"/>
+        </w:rPr>
+        <w:t xml:space="preserve">, </w:t>
+      </w:r>
+      <w:r>
+        <w:rPr>
+          <w:rFonts w:ascii="Times New Roman" w:hAnsi="Times New Roman" w:hint="eastAsia"/>
+        </w:rPr>
+        <w:t>座った状態から立ち上がった時に視覚的に</w:t>
+      </w:r>
+      <w:proofErr w:type="gramStart"/>
+      <w:r>
+        <w:rPr>
+          <w:rFonts w:ascii="Times New Roman" w:hAnsi="Times New Roman" w:hint="eastAsia"/>
+        </w:rPr>
+        <w:t>めまいを</w:t>
+      </w:r>
+      <w:proofErr w:type="gramEnd"/>
+      <w:r>
+        <w:rPr>
+          <w:rFonts w:ascii="Times New Roman" w:hAnsi="Times New Roman" w:hint="eastAsia"/>
+        </w:rPr>
+        <w:t>体験させるインタラクションなどである</w:t>
+      </w:r>
+      <w:r>
+        <w:rPr>
+          <w:rFonts w:ascii="Times New Roman" w:hAnsi="Times New Roman"/>
+        </w:rPr>
+        <w:t xml:space="preserve">. </w:t>
+      </w:r>
+      <w:r>
+        <w:rPr>
+          <w:rFonts w:ascii="Times New Roman" w:hAnsi="Times New Roman"/>
+        </w:rPr>
+        <w:t>Mask</w:t>
+      </w:r>
+      <w:r>
+        <w:rPr>
+          <w:rFonts w:ascii="Times New Roman" w:hAnsi="Times New Roman" w:hint="eastAsia"/>
+        </w:rPr>
+        <w:t xml:space="preserve"> </w:t>
+      </w:r>
+      <w:r>
+        <w:rPr>
+          <w:rFonts w:ascii="Times New Roman" w:hAnsi="Times New Roman"/>
+        </w:rPr>
+        <w:t>R-CNN</w:t>
+      </w:r>
+      <w:r>
+        <w:rPr>
+          <w:rFonts w:ascii="Times New Roman" w:hAnsi="Times New Roman" w:hint="eastAsia"/>
+        </w:rPr>
+        <w:t>を使用する場合は姿勢認識を行う対象者とは違う観覧者に対するインタラクションに有効的ではないだろうか</w:t>
+      </w:r>
+      <w:r>
+        <w:rPr>
+          <w:rFonts w:ascii="Times New Roman" w:hAnsi="Times New Roman"/>
+        </w:rPr>
+        <w:t xml:space="preserve">. </w:t>
+      </w:r>
+      <w:r>
+        <w:rPr>
+          <w:rFonts w:ascii="Times New Roman" w:hAnsi="Times New Roman" w:hint="eastAsia"/>
+        </w:rPr>
+        <w:t>それらを現実的なものにするためには</w:t>
+      </w:r>
+      <w:r>
+        <w:rPr>
+          <w:rFonts w:ascii="Times New Roman" w:hAnsi="Times New Roman"/>
+        </w:rPr>
+        <w:t xml:space="preserve">, </w:t>
+      </w:r>
+      <w:r>
+        <w:rPr>
+          <w:rFonts w:ascii="Times New Roman" w:hAnsi="Times New Roman"/>
+        </w:rPr>
+        <w:t>Mask R-CNN</w:t>
+      </w:r>
+      <w:r>
+        <w:rPr>
+          <w:rFonts w:ascii="Times New Roman" w:hAnsi="Times New Roman" w:hint="eastAsia"/>
+        </w:rPr>
+        <w:t>の平均精度をさらに上げることが重要であろう</w:t>
+      </w:r>
+      <w:r>
+        <w:rPr>
+          <w:rFonts w:ascii="Times New Roman" w:hAnsi="Times New Roman"/>
+        </w:rPr>
+        <w:t xml:space="preserve">. </w:t>
+      </w:r>
+    </w:p>
+    <w:bookmarkEnd w:id="0"/>
     <w:p>
       <w:pPr>
         <w:rPr>
@@ -1377,14 +2428,7 @@
         <w:rPr>
           <w:rFonts w:ascii="Times New Roman" w:hAnsi="Times New Roman"/>
         </w:rPr>
-        <w:t xml:space="preserve">, </w:t>
-      </w:r>
-      <w:r>
-        <w:rPr>
-          <w:rFonts w:ascii="Times New Roman" w:hAnsi="Times New Roman"/>
-        </w:rPr>
-        <w:lastRenderedPageBreak/>
-        <w:t>and D. Tran, “</w:t>
+        <w:t>, and D. Tran, “</w:t>
       </w:r>
       <w:r>
         <w:rPr>
@@ -1426,129 +2470,166 @@
         </w:numPr>
         <w:ind w:leftChars="0"/>
         <w:rPr>
-          <w:rFonts w:ascii="Times New Roman" w:hAnsi="Times New Roman"/>
-        </w:rPr>
-      </w:pPr>
-      <w:r>
-        <w:rPr>
-          <w:rFonts w:ascii="Times New Roman" w:hAnsi="Times New Roman" w:hint="eastAsia"/>
-        </w:rPr>
-        <w:t>□□□□□□□□□□□□□□□□□□□□□□□□□□□□□□□□□□□□□□□□□□□□□□□□□□□□□□□□□□□</w:t>
+          <w:rFonts w:ascii="Times New Roman" w:hAnsi="Times New Roman" w:hint="eastAsia"/>
+        </w:rPr>
+      </w:pPr>
+      <w:r>
+        <w:rPr>
+          <w:rFonts w:ascii="Times New Roman" w:hAnsi="Times New Roman"/>
+        </w:rPr>
+        <w:t>Jonathan</w:t>
+      </w:r>
+      <w:r>
+        <w:rPr>
+          <w:rFonts w:ascii="Times New Roman" w:hAnsi="Times New Roman"/>
+        </w:rPr>
+        <w:t xml:space="preserve"> Hui, “Image segmentation with Mask R-CNN”, </w:t>
+      </w:r>
+      <w:hyperlink r:id="rId10" w:history="1">
+        <w:r>
+          <w:rPr>
+            <w:rStyle w:val="a9"/>
+            <w:rFonts w:ascii="Times New Roman" w:hAnsi="Times New Roman"/>
+          </w:rPr>
+          <w:t>https://medium.com/@jonathan_hui/image-segmentation-with-mask-r-cnn-ebe6d793272</w:t>
+        </w:r>
+      </w:hyperlink>
+      <w:r>
+        <w:rPr>
+          <w:rFonts w:ascii="Times New Roman" w:hAnsi="Times New Roman"/>
+        </w:rPr>
+        <w:t>, 2018</w:t>
+      </w:r>
+      <w:r>
+        <w:rPr>
+          <w:rFonts w:ascii="Times New Roman" w:hAnsi="Times New Roman"/>
+        </w:rPr>
+        <w:t>.</w:t>
       </w:r>
     </w:p>
     <w:p>
       <w:pPr>
         <w:pStyle w:val="a7"/>
+        <w:widowControl/>
         <w:numPr>
           <w:ilvl w:val="0"/>
           <w:numId w:val="1"/>
         </w:numPr>
         <w:ind w:leftChars="0"/>
-        <w:rPr>
-          <w:rFonts w:ascii="Times New Roman" w:hAnsi="Times New Roman"/>
-        </w:rPr>
-      </w:pPr>
-      <w:r>
-        <w:rPr>
-          <w:rFonts w:ascii="Times New Roman" w:hAnsi="Times New Roman" w:hint="eastAsia"/>
-        </w:rPr>
-        <w:t>□□□□□□□□□□□□□□□□□□□□□□□□□□□□□□□□□□□□□□□□□□□□□□□□□□□□□□□□□□□</w:t>
+        <w:jc w:val="left"/>
+        <w:rPr>
+          <w:rFonts w:ascii="Times New Roman" w:eastAsia="Times New Roman" w:hAnsi="Times New Roman" w:cs="Times New Roman"/>
+          <w:kern w:val="0"/>
+          <w:szCs w:val="21"/>
+        </w:rPr>
+      </w:pPr>
+      <w:r>
+        <w:rPr>
+          <w:rFonts w:ascii="Times New Roman" w:eastAsia="Times New Roman" w:hAnsi="Times New Roman" w:cs="Times New Roman"/>
+          <w:kern w:val="0"/>
+          <w:szCs w:val="21"/>
+        </w:rPr>
+        <w:t xml:space="preserve">U. Iqbal, A. Milan, M. </w:t>
+      </w:r>
+      <w:proofErr w:type="spellStart"/>
+      <w:r>
+        <w:rPr>
+          <w:rFonts w:ascii="Times New Roman" w:eastAsia="Times New Roman" w:hAnsi="Times New Roman" w:cs="Times New Roman"/>
+          <w:kern w:val="0"/>
+          <w:szCs w:val="21"/>
+        </w:rPr>
+        <w:t>Andriluka</w:t>
+      </w:r>
+      <w:proofErr w:type="spellEnd"/>
+      <w:r>
+        <w:rPr>
+          <w:rFonts w:ascii="Times New Roman" w:eastAsia="Times New Roman" w:hAnsi="Times New Roman" w:cs="Times New Roman"/>
+          <w:kern w:val="0"/>
+          <w:szCs w:val="21"/>
+        </w:rPr>
+        <w:t xml:space="preserve">, E. </w:t>
+      </w:r>
+      <w:proofErr w:type="spellStart"/>
+      <w:r>
+        <w:rPr>
+          <w:rFonts w:ascii="Times New Roman" w:eastAsia="Times New Roman" w:hAnsi="Times New Roman" w:cs="Times New Roman"/>
+          <w:kern w:val="0"/>
+          <w:szCs w:val="21"/>
+        </w:rPr>
+        <w:t>Ensafutdinov</w:t>
+      </w:r>
+      <w:proofErr w:type="spellEnd"/>
+      <w:r>
+        <w:rPr>
+          <w:rFonts w:ascii="Times New Roman" w:eastAsia="Times New Roman" w:hAnsi="Times New Roman" w:cs="Times New Roman"/>
+          <w:kern w:val="0"/>
+          <w:szCs w:val="21"/>
+        </w:rPr>
+        <w:t xml:space="preserve">, L. </w:t>
+      </w:r>
+      <w:proofErr w:type="spellStart"/>
+      <w:r>
+        <w:rPr>
+          <w:rFonts w:ascii="Times New Roman" w:eastAsia="Times New Roman" w:hAnsi="Times New Roman" w:cs="Times New Roman"/>
+          <w:kern w:val="0"/>
+          <w:szCs w:val="21"/>
+        </w:rPr>
+        <w:t>Pishchulin</w:t>
+      </w:r>
+      <w:proofErr w:type="spellEnd"/>
+      <w:r>
+        <w:rPr>
+          <w:rFonts w:ascii="Times New Roman" w:eastAsia="Times New Roman" w:hAnsi="Times New Roman" w:cs="Times New Roman"/>
+          <w:kern w:val="0"/>
+          <w:szCs w:val="21"/>
+        </w:rPr>
+        <w:t>, J. Gall, and S. B. “</w:t>
+      </w:r>
+      <w:proofErr w:type="spellStart"/>
+      <w:r>
+        <w:rPr>
+          <w:rFonts w:ascii="Times New Roman" w:eastAsia="Times New Roman" w:hAnsi="Times New Roman" w:cs="Times New Roman"/>
+          <w:kern w:val="0"/>
+          <w:szCs w:val="21"/>
+        </w:rPr>
+        <w:t>PoseTrack</w:t>
+      </w:r>
+      <w:proofErr w:type="spellEnd"/>
+      <w:r>
+        <w:rPr>
+          <w:rFonts w:ascii="Times New Roman" w:eastAsia="Times New Roman" w:hAnsi="Times New Roman" w:cs="Times New Roman"/>
+          <w:kern w:val="0"/>
+          <w:szCs w:val="21"/>
+        </w:rPr>
+        <w:t xml:space="preserve"> dataset”, https://posetrack.net/about. </w:t>
+      </w:r>
+      <w:proofErr w:type="spellStart"/>
+      <w:r>
+        <w:rPr>
+          <w:rFonts w:ascii="Times New Roman" w:eastAsia="Times New Roman" w:hAnsi="Times New Roman" w:cs="Times New Roman"/>
+          <w:kern w:val="0"/>
+          <w:szCs w:val="21"/>
+        </w:rPr>
+        <w:t>php</w:t>
+      </w:r>
+      <w:proofErr w:type="spellEnd"/>
+      <w:r>
+        <w:rPr>
+          <w:rFonts w:ascii="Times New Roman" w:eastAsia="Times New Roman" w:hAnsi="Times New Roman" w:cs="Times New Roman"/>
+          <w:kern w:val="0"/>
+          <w:szCs w:val="21"/>
+        </w:rPr>
+        <w:t>, 2017.</w:t>
       </w:r>
     </w:p>
     <w:p>
       <w:pPr>
         <w:pStyle w:val="a7"/>
-        <w:numPr>
-          <w:ilvl w:val="0"/>
-          <w:numId w:val="1"/>
-        </w:numPr>
-        <w:ind w:leftChars="0"/>
-        <w:rPr>
-          <w:rFonts w:ascii="Times New Roman" w:hAnsi="Times New Roman"/>
-        </w:rPr>
-      </w:pPr>
-      <w:r>
-        <w:rPr>
-          <w:rFonts w:ascii="Times New Roman" w:hAnsi="Times New Roman" w:hint="eastAsia"/>
-        </w:rPr>
-        <w:t>□□□□□□□□□□□□□□□□□□□□□□□□□□□□□□□□□□□□□□□□□□□□□□□□□□□□□□□□□□□</w:t>
-      </w:r>
-    </w:p>
-    <w:p>
-      <w:pPr>
-        <w:pStyle w:val="a7"/>
-        <w:numPr>
-          <w:ilvl w:val="0"/>
-          <w:numId w:val="1"/>
-        </w:numPr>
-        <w:ind w:leftChars="0"/>
-        <w:rPr>
-          <w:rFonts w:ascii="Times New Roman" w:hAnsi="Times New Roman"/>
-        </w:rPr>
-      </w:pPr>
-      <w:r>
-        <w:rPr>
-          <w:rFonts w:ascii="Times New Roman" w:hAnsi="Times New Roman" w:hint="eastAsia"/>
-        </w:rPr>
-        <w:t>□□□□□□□□□□□□□□□□□□□□□□□□□□□□□□□□□□□□□□□□□□□□□□□□□□□□□□□□□□□</w:t>
-      </w:r>
-    </w:p>
-    <w:p>
-      <w:pPr>
-        <w:pStyle w:val="a7"/>
-        <w:numPr>
-          <w:ilvl w:val="0"/>
-          <w:numId w:val="1"/>
-        </w:numPr>
-        <w:ind w:leftChars="0"/>
-        <w:rPr>
-          <w:rFonts w:ascii="Times New Roman" w:hAnsi="Times New Roman"/>
-        </w:rPr>
-      </w:pPr>
-      <w:r>
-        <w:rPr>
-          <w:rFonts w:ascii="Times New Roman" w:hAnsi="Times New Roman" w:hint="eastAsia"/>
-        </w:rPr>
-        <w:t>□□□□□□□□□□□□□□□□□□□□□□□□□□□□□□□□□□□□□□□□□□□□□□□□□□□□□□□□□□□</w:t>
-      </w:r>
-    </w:p>
-    <w:p>
-      <w:pPr>
-        <w:pStyle w:val="a7"/>
-        <w:numPr>
-          <w:ilvl w:val="0"/>
-          <w:numId w:val="1"/>
-        </w:numPr>
-        <w:ind w:leftChars="0"/>
-        <w:rPr>
-          <w:rFonts w:ascii="Times New Roman" w:hAnsi="Times New Roman"/>
-        </w:rPr>
-      </w:pPr>
-      <w:r>
-        <w:rPr>
-          <w:rFonts w:ascii="Times New Roman" w:hAnsi="Times New Roman" w:hint="eastAsia"/>
-        </w:rPr>
-        <w:t>□□□□□□□□□□□□□□□□□□□□□□□□□□□□□□□□□□□□□□□□□□□□□□□□□□□□□□□□□□□</w:t>
-      </w:r>
-    </w:p>
-    <w:p>
-      <w:pPr>
-        <w:pStyle w:val="a7"/>
-        <w:numPr>
-          <w:ilvl w:val="0"/>
-          <w:numId w:val="1"/>
-        </w:numPr>
-        <w:ind w:leftChars="0"/>
-        <w:rPr>
-          <w:rFonts w:ascii="Times New Roman" w:hAnsi="Times New Roman"/>
-        </w:rPr>
-      </w:pPr>
-      <w:r>
-        <w:rPr>
-          <w:rFonts w:ascii="Times New Roman" w:hAnsi="Times New Roman" w:hint="eastAsia"/>
-        </w:rPr>
-        <w:t>□□□□□□□□□□□□□□□□□□□□□□□□□□□□□□□□□□□□□□□□□□□□□□□□□□□□□□□□□□□</w:t>
-      </w:r>
+        <w:ind w:leftChars="0" w:left="420"/>
+        <w:rPr>
+          <w:rFonts w:ascii="Times New Roman" w:hAnsi="Times New Roman"/>
+        </w:rPr>
+      </w:pPr>
     </w:p>
     <w:p>
       <w:pPr>
@@ -2100,6 +3181,23 @@
       <w:jc w:val="both"/>
     </w:pPr>
   </w:style>
+  <w:style w:type="paragraph" w:styleId="2">
+    <w:name w:val="heading 2"/>
+    <w:basedOn w:val="a"/>
+    <w:next w:val="a"/>
+    <w:link w:val="20"/>
+    <w:uiPriority w:val="9"/>
+    <w:unhideWhenUsed/>
+    <w:qFormat/>
+    <w:rsid w:val="0093344A"/>
+    <w:pPr>
+      <w:keepNext/>
+      <w:outlineLvl w:val="1"/>
+    </w:pPr>
+    <w:rPr>
+      <w:rFonts w:asciiTheme="majorHAnsi" w:eastAsiaTheme="majorEastAsia" w:hAnsiTheme="majorHAnsi" w:cstheme="majorBidi"/>
+    </w:rPr>
+  </w:style>
   <w:style w:type="character" w:default="1" w:styleId="a0">
     <w:name w:val="Default Paragraph Font"/>
     <w:uiPriority w:val="1"/>
@@ -2203,6 +3301,27 @@
         <w:right w:w="108" w:type="dxa"/>
       </w:tblCellMar>
     </w:tblPr>
+  </w:style>
+  <w:style w:type="character" w:styleId="a9">
+    <w:name w:val="Hyperlink"/>
+    <w:basedOn w:val="a0"/>
+    <w:uiPriority w:val="99"/>
+    <w:unhideWhenUsed/>
+    <w:rsid w:val="006269FD"/>
+    <w:rPr>
+      <w:color w:val="0563C1" w:themeColor="hyperlink"/>
+      <w:u w:val="single"/>
+    </w:rPr>
+  </w:style>
+  <w:style w:type="character" w:customStyle="1" w:styleId="20">
+    <w:name w:val="見出し 2 (文字)"/>
+    <w:basedOn w:val="a0"/>
+    <w:link w:val="2"/>
+    <w:uiPriority w:val="9"/>
+    <w:rsid w:val="0093344A"/>
+    <w:rPr>
+      <w:rFonts w:asciiTheme="majorHAnsi" w:eastAsiaTheme="majorEastAsia" w:hAnsiTheme="majorHAnsi" w:cstheme="majorBidi"/>
+    </w:rPr>
   </w:style>
 </w:styles>
 </file>

</xml_diff>